<commit_message>
New html, json and word dispositions.
</commit_message>
<xml_diff>
--- a/word_dispositions/DISPOSITION-2016-01-27.docx
+++ b/word_dispositions/DISPOSITION-2016-01-27.docx
@@ -1151,469 +1151,13 @@
         </w:tc>
       </w:tr>
     </w:tbl>
-    <w:tbl>
-      <w:tblPr>
-        <w:tblStyle w:val="TableGrid"/>
-        <w:tblW w:w="0" w:type="auto"/>
-        <w:tblInd w:w="18" w:type="dxa"/>
-        <w:tblLayout w:type="fixed"/>
-        <w:tblLook w:val="04A0" w:firstRow="1" w:lastRow="0" w:firstColumn="1" w:lastColumn="0" w:noHBand="0" w:noVBand="1"/>
-      </w:tblPr>
-      <w:tblGrid>
-        <w:gridCol w:w="478"/>
-        <w:gridCol w:w="8202"/>
-        <w:gridCol w:w="2300"/>
-      </w:tblGrid>
-      <w:tr>
-        <w:tc>
-          <w:tcPr>
-            <w:tcW w:w="10980" w:type="dxa"/>
-            <w:gridSpan w:val="3"/>
-            <w:tcBorders>
-              <w:top w:val="nil"/>
-              <w:left w:val="nil"/>
-              <w:bottom w:val="single" w:sz="4" w:space="0" w:color="auto"/>
-              <w:right w:val="nil"/>
-            </w:tcBorders>
-            <w:shd w:val="clear" w:color="auto" w:fill="auto"/>
-          </w:tcPr>
-          <w:p>
-            <w:pPr>
-              <w:spacing w:before="120" w:after="120"/>
-              <w:rPr>
-                <w:rFonts w:ascii="Times New Roman" w:hAnsi="Times New Roman"/>
-                <w:b/>
-                <w:sz w:val="20"/>
-              </w:rPr>
-            </w:pPr>
-          </w:p>
-        </w:tc>
-      </w:tr>
-      <w:tr>
-        <w:tc>
-          <w:tcPr>
-            <w:tcW w:w="10980" w:type="dxa"/>
-            <w:gridSpan w:val="3"/>
-            <w:shd w:val="pct12" w:color="auto" w:fill="auto"/>
-          </w:tcPr>
-          <w:p>
-            <w:pPr>
-              <w:spacing w:before="120" w:after="120"/>
-              <w:rPr>
-                <w:rFonts w:ascii="Times New Roman" w:hAnsi="Times New Roman"/>
-              </w:rPr>
-            </w:pPr>
-            <w:bookmarkStart w:id="0" w:name="Reports"/>
-            <w:bookmarkEnd w:id="0"/>
-            <w:r>
-              <w:rPr>
-                <w:rFonts w:ascii="Times New Roman" w:hAnsi="Times New Roman"/>
-                <w:b/>
-                <w:sz w:val="20"/>
-              </w:rPr>
-              <w:t xml:space="preserve">REPORT OF THE EXECUTIVE POLICY COMMITTEE dated </w:t>
-            </w:r>
-            <w:r>
-              <w:rPr>
-                <w:rFonts w:ascii="Times New Roman" w:hAnsi="Times New Roman"/>
-                <w:b/>
-                <w:sz w:val="20"/>
-              </w:rPr>
-              <w:t>January 6, 2016</w:t>
-            </w:r>
-          </w:p>
-        </w:tc>
-      </w:tr>
-      <w:tr>
-        <w:tc>
-          <w:tcPr>
-            <w:tcW w:w="478" w:type="dxa"/>
-          </w:tcPr>
-          <w:p>
-            <w:pPr>
-              <w:spacing w:before="60" w:after="60"/>
-              <w:rPr>
-                <w:rFonts w:ascii="Times New Roman" w:hAnsi="Times New Roman"/>
-                <w:bCs/>
-                <w:sz w:val="20"/>
-                <w:lang w:val="en-CA"/>
-              </w:rPr>
-            </w:pPr>
-            <w:r>
-              <w:rPr>
-                <w:rFonts w:ascii="Times New Roman" w:hAnsi="Times New Roman"/>
-                <w:bCs/>
-                <w:sz w:val="20"/>
-                <w:lang w:val="en-CA"/>
-              </w:rPr>
-              <w:t>1</w:t>
-            </w:r>
-          </w:p>
-        </w:tc>
-        <w:tc>
-          <w:tcPr>
-            <w:tcW w:w="8202" w:type="dxa"/>
-          </w:tcPr>
-          <w:p>
-            <w:pPr>
-              <w:spacing w:before="60" w:after="60"/>
-              <w:rPr>
-                <w:rFonts w:ascii="Times New Roman" w:hAnsi="Times New Roman"/>
-                <w:sz w:val="20"/>
-              </w:rPr>
-            </w:pPr>
-            <w:r>
-              <w:rPr>
-                <w:rFonts w:ascii="Times New Roman" w:hAnsi="Times New Roman"/>
-                <w:sz w:val="20"/>
-              </w:rPr>
-              <w:t>Rezoning – 885 McMillan Avenue – DAZ 227/2015</w:t>
-            </w:r>
-          </w:p>
-        </w:tc>
-        <w:tc>
-          <w:tcPr>
-            <w:tcW w:w="2300" w:type="dxa"/>
-          </w:tcPr>
-          <w:p>
-            <w:pPr>
-              <w:spacing w:before="60" w:after="60"/>
-              <w:jc w:val="center"/>
-              <w:rPr>
-                <w:rFonts w:ascii="Times New Roman" w:hAnsi="Times New Roman"/>
-                <w:sz w:val="20"/>
-              </w:rPr>
-            </w:pPr>
-            <w:r>
-              <w:rPr>
-                <w:rFonts w:ascii="Times New Roman" w:hAnsi="Times New Roman"/>
-                <w:sz w:val="20"/>
-              </w:rPr>
-              <w:t>ADOPTED</w:t>
-            </w:r>
-          </w:p>
-        </w:tc>
-      </w:tr>
-      <w:tr>
-        <w:tc>
-          <w:tcPr>
-            <w:tcW w:w="478" w:type="dxa"/>
-          </w:tcPr>
-          <w:p>
-            <w:pPr>
-              <w:spacing w:before="60" w:after="60"/>
-              <w:rPr>
-                <w:rFonts w:ascii="Times New Roman" w:hAnsi="Times New Roman"/>
-                <w:bCs/>
-                <w:sz w:val="20"/>
-                <w:lang w:val="en-CA"/>
-              </w:rPr>
-            </w:pPr>
-            <w:r>
-              <w:rPr>
-                <w:rFonts w:ascii="Times New Roman" w:hAnsi="Times New Roman"/>
-                <w:bCs/>
-                <w:sz w:val="20"/>
-                <w:lang w:val="en-CA"/>
-              </w:rPr>
-              <w:t>2</w:t>
-            </w:r>
-          </w:p>
-        </w:tc>
-        <w:tc>
-          <w:tcPr>
-            <w:tcW w:w="8202" w:type="dxa"/>
-          </w:tcPr>
-          <w:p>
-            <w:pPr>
-              <w:spacing w:before="60" w:after="60"/>
-              <w:rPr>
-                <w:rFonts w:ascii="Times New Roman" w:hAnsi="Times New Roman"/>
-                <w:bCs/>
-                <w:sz w:val="20"/>
-                <w:lang w:val="en-CA"/>
-              </w:rPr>
-            </w:pPr>
-            <w:r>
-              <w:rPr>
-                <w:rFonts w:ascii="Times New Roman" w:hAnsi="Times New Roman"/>
-                <w:bCs/>
-                <w:sz w:val="20"/>
-                <w:lang w:val="en-CA"/>
-              </w:rPr>
-              <w:t>Subdivision and Rezoning – Land located at 1133 Portage Avenue and 1137 Portage Avenue</w:t>
-            </w:r>
-            <w:r>
-              <w:rPr>
-                <w:rFonts w:ascii="Times New Roman" w:hAnsi="Times New Roman"/>
-                <w:bCs/>
-                <w:sz w:val="20"/>
-                <w:lang w:val="en-CA"/>
-              </w:rPr>
-              <w:tab/>
-              <w:t xml:space="preserve"> – DASZ 34/2015</w:t>
-            </w:r>
-          </w:p>
-        </w:tc>
-        <w:tc>
-          <w:tcPr>
-            <w:tcW w:w="2300" w:type="dxa"/>
-          </w:tcPr>
-          <w:p>
-            <w:pPr>
-              <w:spacing w:before="60" w:after="60"/>
-              <w:jc w:val="center"/>
-              <w:rPr>
-                <w:rFonts w:ascii="Times New Roman" w:hAnsi="Times New Roman"/>
-              </w:rPr>
-            </w:pPr>
-            <w:r>
-              <w:rPr>
-                <w:rFonts w:ascii="Times New Roman" w:hAnsi="Times New Roman"/>
-                <w:sz w:val="20"/>
-              </w:rPr>
-              <w:t>ADOPTED</w:t>
-            </w:r>
-          </w:p>
-        </w:tc>
-      </w:tr>
-      <w:tr>
-        <w:tc>
-          <w:tcPr>
-            <w:tcW w:w="478" w:type="dxa"/>
-          </w:tcPr>
-          <w:p>
-            <w:pPr>
-              <w:spacing w:before="60" w:after="60"/>
-              <w:rPr>
-                <w:rFonts w:ascii="Times New Roman" w:hAnsi="Times New Roman"/>
-                <w:bCs/>
-                <w:sz w:val="20"/>
-                <w:lang w:val="en-CA"/>
-              </w:rPr>
-            </w:pPr>
-            <w:r>
-              <w:rPr>
-                <w:rFonts w:ascii="Times New Roman" w:hAnsi="Times New Roman"/>
-                <w:bCs/>
-                <w:sz w:val="20"/>
-                <w:lang w:val="en-CA"/>
-              </w:rPr>
-              <w:t>3</w:t>
-            </w:r>
-          </w:p>
-        </w:tc>
-        <w:tc>
-          <w:tcPr>
-            <w:tcW w:w="8202" w:type="dxa"/>
-          </w:tcPr>
-          <w:p>
-            <w:pPr>
-              <w:spacing w:before="60" w:after="60"/>
-              <w:rPr>
-                <w:rFonts w:ascii="Times New Roman" w:hAnsi="Times New Roman"/>
-                <w:bCs/>
-                <w:sz w:val="20"/>
-                <w:lang w:val="en-CA"/>
-              </w:rPr>
-            </w:pPr>
-            <w:r>
-              <w:rPr>
-                <w:rFonts w:ascii="Times New Roman" w:hAnsi="Times New Roman"/>
-                <w:bCs/>
-                <w:sz w:val="20"/>
-                <w:lang w:val="en-CA"/>
-              </w:rPr>
-              <w:t>Soldiers’ Taxation Relief for 2015</w:t>
-            </w:r>
-          </w:p>
-        </w:tc>
-        <w:tc>
-          <w:tcPr>
-            <w:tcW w:w="2300" w:type="dxa"/>
-          </w:tcPr>
-          <w:p>
-            <w:pPr>
-              <w:spacing w:before="60" w:after="60"/>
-              <w:jc w:val="center"/>
-              <w:rPr>
-                <w:rFonts w:ascii="Times New Roman" w:hAnsi="Times New Roman"/>
-              </w:rPr>
-            </w:pPr>
-            <w:r>
-              <w:rPr>
-                <w:rFonts w:ascii="Times New Roman" w:hAnsi="Times New Roman"/>
-                <w:sz w:val="20"/>
-              </w:rPr>
-              <w:t>ADOPTED</w:t>
-            </w:r>
-          </w:p>
-        </w:tc>
-      </w:tr>
-      <w:tr>
-        <w:tc>
-          <w:tcPr>
-            <w:tcW w:w="478" w:type="dxa"/>
-          </w:tcPr>
-          <w:p>
-            <w:pPr>
-              <w:spacing w:before="60" w:after="60"/>
-              <w:rPr>
-                <w:rFonts w:ascii="Times New Roman" w:hAnsi="Times New Roman"/>
-                <w:bCs/>
-                <w:sz w:val="20"/>
-                <w:lang w:val="en-CA"/>
-              </w:rPr>
-            </w:pPr>
-            <w:r>
-              <w:rPr>
-                <w:rFonts w:ascii="Times New Roman" w:hAnsi="Times New Roman"/>
-                <w:bCs/>
-                <w:sz w:val="20"/>
-                <w:lang w:val="en-CA"/>
-              </w:rPr>
-              <w:t>4</w:t>
-            </w:r>
-          </w:p>
-        </w:tc>
-        <w:tc>
-          <w:tcPr>
-            <w:tcW w:w="8202" w:type="dxa"/>
-          </w:tcPr>
-          <w:p>
-            <w:pPr>
-              <w:spacing w:before="60" w:after="60"/>
-              <w:rPr>
-                <w:rFonts w:ascii="Times New Roman" w:hAnsi="Times New Roman"/>
-                <w:bCs/>
-                <w:sz w:val="20"/>
-                <w:lang w:val="en-CA"/>
-              </w:rPr>
-            </w:pPr>
-            <w:r>
-              <w:rPr>
-                <w:rFonts w:ascii="Times New Roman" w:hAnsi="Times New Roman"/>
-                <w:bCs/>
-                <w:sz w:val="20"/>
-                <w:lang w:val="en-CA"/>
-              </w:rPr>
-              <w:t>Office of Integrity (Ethics) Commissioner</w:t>
-            </w:r>
-          </w:p>
-        </w:tc>
-        <w:tc>
-          <w:tcPr>
-            <w:tcW w:w="2300" w:type="dxa"/>
-          </w:tcPr>
-          <w:p>
-            <w:pPr>
-              <w:spacing w:before="60" w:after="60"/>
-              <w:jc w:val="center"/>
-              <w:rPr>
-                <w:rFonts w:ascii="Times New Roman" w:hAnsi="Times New Roman"/>
-              </w:rPr>
-            </w:pPr>
-            <w:r>
-              <w:rPr>
-                <w:rFonts w:ascii="Times New Roman" w:hAnsi="Times New Roman"/>
-                <w:spacing w:val="-6"/>
-                <w:sz w:val="20"/>
-              </w:rPr>
-              <w:t xml:space="preserve">30 </w:t>
-            </w:r>
-            <w:r>
-              <w:rPr>
-                <w:rFonts w:ascii="Times New Roman" w:hAnsi="Times New Roman"/>
-                <w:sz w:val="20"/>
-              </w:rPr>
-              <w:t>D</w:t>
-            </w:r>
-            <w:r>
-              <w:rPr>
-                <w:rFonts w:ascii="Times New Roman" w:hAnsi="Times New Roman"/>
-                <w:spacing w:val="4"/>
-                <w:sz w:val="20"/>
-              </w:rPr>
-              <w:t>A</w:t>
-            </w:r>
-            <w:r>
-              <w:rPr>
-                <w:rFonts w:ascii="Times New Roman" w:hAnsi="Times New Roman"/>
-                <w:spacing w:val="-5"/>
-                <w:sz w:val="20"/>
-              </w:rPr>
-              <w:t>Y EXTENSION OF TIME</w:t>
-            </w:r>
-            <w:r>
-              <w:rPr>
-                <w:rFonts w:ascii="Times New Roman" w:hAnsi="Times New Roman"/>
-                <w:spacing w:val="1"/>
-                <w:sz w:val="20"/>
-              </w:rPr>
-              <w:t xml:space="preserve"> </w:t>
-            </w:r>
-            <w:r>
-              <w:rPr>
-                <w:rFonts w:ascii="Times New Roman" w:hAnsi="Times New Roman"/>
-                <w:sz w:val="20"/>
-              </w:rPr>
-              <w:t>G</w:t>
-            </w:r>
-            <w:r>
-              <w:rPr>
-                <w:rFonts w:ascii="Times New Roman" w:hAnsi="Times New Roman"/>
-                <w:spacing w:val="2"/>
-                <w:sz w:val="20"/>
-              </w:rPr>
-              <w:t>R</w:t>
-            </w:r>
-            <w:r>
-              <w:rPr>
-                <w:rFonts w:ascii="Times New Roman" w:hAnsi="Times New Roman"/>
-                <w:spacing w:val="4"/>
-                <w:sz w:val="20"/>
-              </w:rPr>
-              <w:t>A</w:t>
-            </w:r>
-            <w:r>
-              <w:rPr>
-                <w:rFonts w:ascii="Times New Roman" w:hAnsi="Times New Roman"/>
-                <w:spacing w:val="-5"/>
-                <w:sz w:val="20"/>
-              </w:rPr>
-              <w:t>N</w:t>
-            </w:r>
-            <w:r>
-              <w:rPr>
-                <w:rFonts w:ascii="Times New Roman" w:hAnsi="Times New Roman"/>
-                <w:spacing w:val="5"/>
-                <w:sz w:val="20"/>
-              </w:rPr>
-              <w:t>T</w:t>
-            </w:r>
-            <w:r>
-              <w:rPr>
-                <w:rFonts w:ascii="Times New Roman" w:hAnsi="Times New Roman"/>
-                <w:spacing w:val="-1"/>
-                <w:sz w:val="20"/>
-              </w:rPr>
-              <w:t>E</w:t>
-            </w:r>
-            <w:r>
-              <w:rPr>
-                <w:rFonts w:ascii="Times New Roman" w:hAnsi="Times New Roman"/>
-                <w:sz w:val="20"/>
-              </w:rPr>
-              <w:t>D</w:t>
-            </w:r>
-          </w:p>
-        </w:tc>
-      </w:tr>
-    </w:tbl>
     <w:p>
       <w:pPr>
+        <w:spacing w:before="120" w:after="120"/>
         <w:rPr>
           <w:rFonts w:ascii="Times New Roman" w:hAnsi="Times New Roman"/>
+          <w:b/>
+          <w:sz w:val="20"/>
         </w:rPr>
       </w:pPr>
     </w:p>
@@ -1644,6 +1188,8 @@
                 <w:rFonts w:ascii="Times New Roman" w:hAnsi="Times New Roman"/>
               </w:rPr>
             </w:pPr>
+            <w:bookmarkStart w:id="0" w:name="Reports"/>
+            <w:bookmarkEnd w:id="0"/>
             <w:r>
               <w:rPr>
                 <w:rFonts w:ascii="Times New Roman" w:hAnsi="Times New Roman"/>
@@ -1658,7 +1204,7 @@
                 <w:b/>
                 <w:sz w:val="20"/>
               </w:rPr>
-              <w:t>January 13, 2016</w:t>
+              <w:t>January 6, 2016</w:t>
             </w:r>
           </w:p>
         </w:tc>
@@ -1680,10 +1226,12 @@
             </w:pPr>
             <w:r>
               <w:rPr>
-                <w:sz w:val="20"/>
-                <w:lang w:val="en-CA"/>
-              </w:rPr>
-              <w:t>1.</w:t>
+                <w:rFonts w:ascii="Times New Roman" w:hAnsi="Times New Roman"/>
+                <w:bCs/>
+                <w:sz w:val="20"/>
+                <w:lang w:val="en-CA"/>
+              </w:rPr>
+              <w:t>1</w:t>
             </w:r>
           </w:p>
         </w:tc>
@@ -1693,40 +1241,18 @@
           </w:tcPr>
           <w:p>
             <w:pPr>
-              <w:rPr>
-                <w:rFonts w:ascii="Times New Roman" w:hAnsi="Times New Roman"/>
-                <w:sz w:val="20"/>
-              </w:rPr>
-            </w:pPr>
-            <w:r>
-              <w:rPr>
-                <w:sz w:val="20"/>
-                <w:lang w:val="en-CA"/>
-              </w:rPr>
-              <w:t xml:space="preserve">Opening – </w:t>
-            </w:r>
-            <w:r>
-              <w:rPr>
-                <w:bCs/>
-                <w:sz w:val="20"/>
-              </w:rPr>
-              <w:t xml:space="preserve">Northwest Corner of </w:t>
-            </w:r>
-            <w:proofErr w:type="spellStart"/>
-            <w:r>
-              <w:rPr>
-                <w:bCs/>
-                <w:sz w:val="20"/>
-              </w:rPr>
-              <w:t>Whytewold</w:t>
-            </w:r>
-            <w:proofErr w:type="spellEnd"/>
-            <w:r>
-              <w:rPr>
-                <w:bCs/>
-                <w:sz w:val="20"/>
-              </w:rPr>
-              <w:t xml:space="preserve"> Road and Ness Avenue – DAO 8/2015</w:t>
+              <w:spacing w:before="60" w:after="60"/>
+              <w:rPr>
+                <w:rFonts w:ascii="Times New Roman" w:hAnsi="Times New Roman"/>
+                <w:sz w:val="20"/>
+              </w:rPr>
+            </w:pPr>
+            <w:r>
+              <w:rPr>
+                <w:rFonts w:ascii="Times New Roman" w:hAnsi="Times New Roman"/>
+                <w:sz w:val="20"/>
+              </w:rPr>
+              <w:t>Rezoning – 885 McMillan Avenue – DAZ 227/2015</w:t>
             </w:r>
           </w:p>
         </w:tc>
@@ -1770,10 +1296,12 @@
             </w:pPr>
             <w:r>
               <w:rPr>
+                <w:rFonts w:ascii="Times New Roman" w:hAnsi="Times New Roman"/>
                 <w:bCs/>
                 <w:sz w:val="20"/>
-              </w:rPr>
-              <w:t>2.</w:t>
+                <w:lang w:val="en-CA"/>
+              </w:rPr>
+              <w:t>2</w:t>
             </w:r>
           </w:p>
         </w:tc>
@@ -1783,17 +1311,32 @@
           </w:tcPr>
           <w:p>
             <w:pPr>
-              <w:rPr>
-                <w:rFonts w:ascii="Times New Roman" w:hAnsi="Times New Roman"/>
-                <w:sz w:val="20"/>
-              </w:rPr>
-            </w:pPr>
-            <w:r>
-              <w:rPr>
-                <w:rFonts w:eastAsia="Calibri"/>
-                <w:sz w:val="20"/>
-              </w:rPr>
-              <w:t xml:space="preserve">Agreement to Allow Communication of City Employee Vaccination Information with Manitoba Health Electronic Records </w:t>
+              <w:spacing w:before="60" w:after="60"/>
+              <w:rPr>
+                <w:rFonts w:ascii="Times New Roman" w:hAnsi="Times New Roman"/>
+                <w:bCs/>
+                <w:sz w:val="20"/>
+                <w:lang w:val="en-CA"/>
+              </w:rPr>
+            </w:pPr>
+            <w:r>
+              <w:rPr>
+                <w:rFonts w:ascii="Times New Roman" w:hAnsi="Times New Roman"/>
+                <w:bCs/>
+                <w:sz w:val="20"/>
+                <w:lang w:val="en-CA"/>
+              </w:rPr>
+              <w:t>Subdivision and Rezoning – Land located at 1133 Portage Avenue and 1137 Portage Avenue</w:t>
+            </w:r>
+            <w:r>
+              <w:rPr>
+                <w:rFonts w:ascii="Times New Roman" w:hAnsi="Times New Roman"/>
+                <w:bCs/>
+                <w:sz w:val="20"/>
+                <w:lang w:val="en-CA"/>
+              </w:rPr>
+              <w:tab/>
+              <w:t xml:space="preserve"> – DASZ 34/2015</w:t>
             </w:r>
           </w:p>
         </w:tc>
@@ -1807,7 +1350,6 @@
               <w:jc w:val="center"/>
               <w:rPr>
                 <w:rFonts w:ascii="Times New Roman" w:hAnsi="Times New Roman"/>
-                <w:sz w:val="20"/>
               </w:rPr>
             </w:pPr>
             <w:r>
@@ -1837,10 +1379,12 @@
             </w:pPr>
             <w:r>
               <w:rPr>
-                <w:sz w:val="20"/>
-                <w:lang w:val="en-CA"/>
-              </w:rPr>
-              <w:t>3.</w:t>
+                <w:rFonts w:ascii="Times New Roman" w:hAnsi="Times New Roman"/>
+                <w:bCs/>
+                <w:sz w:val="20"/>
+                <w:lang w:val="en-CA"/>
+              </w:rPr>
+              <w:t>3</w:t>
             </w:r>
           </w:p>
         </w:tc>
@@ -1850,17 +1394,22 @@
           </w:tcPr>
           <w:p>
             <w:pPr>
-              <w:rPr>
-                <w:rFonts w:ascii="Times New Roman" w:hAnsi="Times New Roman"/>
-                <w:sz w:val="20"/>
-              </w:rPr>
-            </w:pPr>
-            <w:r>
-              <w:rPr>
+              <w:spacing w:before="60" w:after="60"/>
+              <w:rPr>
+                <w:rFonts w:ascii="Times New Roman" w:hAnsi="Times New Roman"/>
                 <w:bCs/>
                 <w:sz w:val="20"/>
-              </w:rPr>
-              <w:t>Gateway Recreation Centre Inc. – Loan Guarantee Request</w:t>
+                <w:lang w:val="en-CA"/>
+              </w:rPr>
+            </w:pPr>
+            <w:r>
+              <w:rPr>
+                <w:rFonts w:ascii="Times New Roman" w:hAnsi="Times New Roman"/>
+                <w:bCs/>
+                <w:sz w:val="20"/>
+                <w:lang w:val="en-CA"/>
+              </w:rPr>
+              <w:t>Soldiers’ Taxation Relief for 2015</w:t>
             </w:r>
           </w:p>
         </w:tc>
@@ -1874,7 +1423,6 @@
               <w:jc w:val="center"/>
               <w:rPr>
                 <w:rFonts w:ascii="Times New Roman" w:hAnsi="Times New Roman"/>
-                <w:sz w:val="20"/>
               </w:rPr>
             </w:pPr>
             <w:r>
@@ -1904,10 +1452,12 @@
             </w:pPr>
             <w:r>
               <w:rPr>
+                <w:rFonts w:ascii="Times New Roman" w:hAnsi="Times New Roman"/>
                 <w:bCs/>
                 <w:sz w:val="20"/>
-              </w:rPr>
-              <w:t>4.</w:t>
+                <w:lang w:val="en-CA"/>
+              </w:rPr>
+              <w:t>4</w:t>
             </w:r>
           </w:p>
         </w:tc>
@@ -1917,24 +1467,22 @@
           </w:tcPr>
           <w:p>
             <w:pPr>
-              <w:rPr>
-                <w:rFonts w:ascii="Times New Roman" w:hAnsi="Times New Roman"/>
-                <w:sz w:val="20"/>
-              </w:rPr>
-            </w:pPr>
-            <w:r>
-              <w:rPr>
+              <w:spacing w:before="60" w:after="60"/>
+              <w:rPr>
+                <w:rFonts w:ascii="Times New Roman" w:hAnsi="Times New Roman"/>
                 <w:bCs/>
                 <w:sz w:val="20"/>
-              </w:rPr>
-              <w:t>S</w:t>
-            </w:r>
-            <w:r>
-              <w:rPr>
-                <w:rFonts w:eastAsia="Calibri"/>
-                <w:sz w:val="20"/>
-              </w:rPr>
-              <w:t>ingle Source Negotiation of Contract for the Extended Warranty Repair and  Maintenance of On-line Street Parking Revenue Control System</w:t>
+                <w:lang w:val="en-CA"/>
+              </w:rPr>
+            </w:pPr>
+            <w:r>
+              <w:rPr>
+                <w:rFonts w:ascii="Times New Roman" w:hAnsi="Times New Roman"/>
+                <w:bCs/>
+                <w:sz w:val="20"/>
+                <w:lang w:val="en-CA"/>
+              </w:rPr>
+              <w:t>Office of Integrity (Ethics) Commissioner</w:t>
             </w:r>
           </w:p>
         </w:tc>
@@ -1948,224 +1496,100 @@
               <w:jc w:val="center"/>
               <w:rPr>
                 <w:rFonts w:ascii="Times New Roman" w:hAnsi="Times New Roman"/>
-                <w:sz w:val="20"/>
-              </w:rPr>
-            </w:pPr>
-            <w:r>
-              <w:rPr>
-                <w:rFonts w:ascii="Times New Roman" w:hAnsi="Times New Roman"/>
-                <w:sz w:val="20"/>
-              </w:rPr>
-              <w:t>ADOPTED</w:t>
-            </w:r>
-          </w:p>
-        </w:tc>
-      </w:tr>
-      <w:tr>
-        <w:tc>
-          <w:tcPr>
-            <w:tcW w:w="478" w:type="dxa"/>
-          </w:tcPr>
-          <w:p>
-            <w:pPr>
-              <w:spacing w:before="60" w:after="60"/>
-              <w:rPr>
-                <w:rFonts w:ascii="Times New Roman" w:hAnsi="Times New Roman"/>
-                <w:bCs/>
-                <w:sz w:val="20"/>
-                <w:lang w:val="en-CA"/>
-              </w:rPr>
-            </w:pPr>
-            <w:r>
-              <w:rPr>
-                <w:bCs/>
-                <w:sz w:val="20"/>
-              </w:rPr>
-              <w:t>5.</w:t>
-            </w:r>
-          </w:p>
-        </w:tc>
-        <w:tc>
-          <w:tcPr>
-            <w:tcW w:w="8202" w:type="dxa"/>
-          </w:tcPr>
-          <w:p>
-            <w:pPr>
-              <w:rPr>
-                <w:rFonts w:ascii="Times New Roman" w:hAnsi="Times New Roman"/>
-                <w:sz w:val="20"/>
-              </w:rPr>
-            </w:pPr>
-            <w:r>
-              <w:rPr>
-                <w:bCs/>
-                <w:sz w:val="20"/>
-              </w:rPr>
-              <w:t xml:space="preserve">Memorandum of Understanding between the Royal Canadian Mounted Police and the City of Winnipeg - Manitoba Integrated High Risk Offender Unit </w:t>
-            </w:r>
-          </w:p>
-        </w:tc>
-        <w:tc>
-          <w:tcPr>
-            <w:tcW w:w="2300" w:type="dxa"/>
-          </w:tcPr>
-          <w:p>
-            <w:pPr>
-              <w:spacing w:before="60" w:after="60"/>
-              <w:jc w:val="center"/>
-              <w:rPr>
-                <w:rFonts w:ascii="Times New Roman" w:hAnsi="Times New Roman"/>
-                <w:sz w:val="20"/>
-              </w:rPr>
-            </w:pPr>
-            <w:r>
-              <w:rPr>
-                <w:rFonts w:ascii="Times New Roman" w:hAnsi="Times New Roman"/>
-                <w:sz w:val="20"/>
-              </w:rPr>
-              <w:t>ADOPTED</w:t>
-            </w:r>
-          </w:p>
-        </w:tc>
-      </w:tr>
-      <w:tr>
-        <w:tc>
-          <w:tcPr>
-            <w:tcW w:w="478" w:type="dxa"/>
-          </w:tcPr>
-          <w:p>
-            <w:pPr>
-              <w:spacing w:before="60" w:after="60"/>
-              <w:rPr>
-                <w:rFonts w:ascii="Times New Roman" w:hAnsi="Times New Roman"/>
-                <w:bCs/>
-                <w:sz w:val="20"/>
-                <w:lang w:val="en-CA"/>
-              </w:rPr>
-            </w:pPr>
-            <w:r>
-              <w:rPr>
-                <w:bCs/>
-                <w:sz w:val="20"/>
-              </w:rPr>
-              <w:t>6.</w:t>
-            </w:r>
-          </w:p>
-        </w:tc>
-        <w:tc>
-          <w:tcPr>
-            <w:tcW w:w="8202" w:type="dxa"/>
-          </w:tcPr>
-          <w:p>
-            <w:pPr>
-              <w:rPr>
-                <w:rFonts w:ascii="Times New Roman" w:hAnsi="Times New Roman"/>
-                <w:sz w:val="20"/>
-              </w:rPr>
-            </w:pPr>
-            <w:r>
-              <w:rPr>
-                <w:bCs/>
-                <w:sz w:val="20"/>
-              </w:rPr>
-              <w:t>Extension of the Memorandum of Understanding between the Government of Manitoba Sheriff Services and the Winnipeg Police Service – Warrant Diversion</w:t>
-            </w:r>
-          </w:p>
-        </w:tc>
-        <w:tc>
-          <w:tcPr>
-            <w:tcW w:w="2300" w:type="dxa"/>
-          </w:tcPr>
-          <w:p>
-            <w:pPr>
-              <w:spacing w:before="60" w:after="60"/>
-              <w:jc w:val="center"/>
-              <w:rPr>
-                <w:rFonts w:ascii="Times New Roman" w:hAnsi="Times New Roman"/>
-                <w:sz w:val="20"/>
-              </w:rPr>
-            </w:pPr>
-            <w:r>
-              <w:rPr>
-                <w:rFonts w:ascii="Times New Roman" w:hAnsi="Times New Roman"/>
-                <w:sz w:val="20"/>
-              </w:rPr>
-              <w:t>ADOPTED</w:t>
-            </w:r>
-          </w:p>
-        </w:tc>
-      </w:tr>
-      <w:tr>
-        <w:tc>
-          <w:tcPr>
-            <w:tcW w:w="478" w:type="dxa"/>
-          </w:tcPr>
-          <w:p>
-            <w:pPr>
-              <w:spacing w:before="60" w:after="60"/>
-              <w:rPr>
-                <w:rFonts w:ascii="Times New Roman" w:hAnsi="Times New Roman"/>
-                <w:bCs/>
-                <w:sz w:val="20"/>
-                <w:lang w:val="en-CA"/>
-              </w:rPr>
-            </w:pPr>
-            <w:r>
-              <w:rPr>
-                <w:bCs/>
-                <w:sz w:val="20"/>
-              </w:rPr>
-              <w:t xml:space="preserve">7. </w:t>
-            </w:r>
-          </w:p>
-        </w:tc>
-        <w:tc>
-          <w:tcPr>
-            <w:tcW w:w="8202" w:type="dxa"/>
-          </w:tcPr>
-          <w:p>
-            <w:pPr>
-              <w:rPr>
-                <w:rFonts w:ascii="Times New Roman" w:hAnsi="Times New Roman"/>
-                <w:sz w:val="20"/>
-              </w:rPr>
-            </w:pPr>
-            <w:r>
-              <w:rPr>
-                <w:bCs/>
-                <w:sz w:val="20"/>
-              </w:rPr>
-              <w:t xml:space="preserve">Agreement between the Government of Manitoba and The City of Winnipeg – </w:t>
-            </w:r>
-            <w:r>
-              <w:rPr>
-                <w:bCs/>
-                <w:sz w:val="20"/>
-                <w:lang w:val="en-GB"/>
-              </w:rPr>
-              <w:t>Winnipeg Police Service Court Unit</w:t>
-            </w:r>
-          </w:p>
-        </w:tc>
-        <w:tc>
-          <w:tcPr>
-            <w:tcW w:w="2300" w:type="dxa"/>
-          </w:tcPr>
-          <w:p>
-            <w:pPr>
-              <w:spacing w:before="60" w:after="60"/>
-              <w:jc w:val="center"/>
-              <w:rPr>
-                <w:rFonts w:ascii="Times New Roman" w:hAnsi="Times New Roman"/>
-                <w:sz w:val="20"/>
-              </w:rPr>
-            </w:pPr>
-            <w:r>
-              <w:rPr>
-                <w:rFonts w:ascii="Times New Roman" w:hAnsi="Times New Roman"/>
-                <w:sz w:val="20"/>
-              </w:rPr>
-              <w:t>ADOPTED</w:t>
+              </w:rPr>
+            </w:pPr>
+            <w:r>
+              <w:rPr>
+                <w:rFonts w:ascii="Times New Roman" w:hAnsi="Times New Roman"/>
+                <w:spacing w:val="-6"/>
+                <w:sz w:val="20"/>
+              </w:rPr>
+              <w:t xml:space="preserve">30 </w:t>
+            </w:r>
+            <w:r>
+              <w:rPr>
+                <w:rFonts w:ascii="Times New Roman" w:hAnsi="Times New Roman"/>
+                <w:sz w:val="20"/>
+              </w:rPr>
+              <w:t>D</w:t>
+            </w:r>
+            <w:r>
+              <w:rPr>
+                <w:rFonts w:ascii="Times New Roman" w:hAnsi="Times New Roman"/>
+                <w:spacing w:val="4"/>
+                <w:sz w:val="20"/>
+              </w:rPr>
+              <w:t>A</w:t>
+            </w:r>
+            <w:r>
+              <w:rPr>
+                <w:rFonts w:ascii="Times New Roman" w:hAnsi="Times New Roman"/>
+                <w:spacing w:val="-5"/>
+                <w:sz w:val="20"/>
+              </w:rPr>
+              <w:t>Y EXTENSION OF TIME</w:t>
+            </w:r>
+            <w:r>
+              <w:rPr>
+                <w:rFonts w:ascii="Times New Roman" w:hAnsi="Times New Roman"/>
+                <w:spacing w:val="1"/>
+                <w:sz w:val="20"/>
+              </w:rPr>
+              <w:t xml:space="preserve"> </w:t>
+            </w:r>
+            <w:r>
+              <w:rPr>
+                <w:rFonts w:ascii="Times New Roman" w:hAnsi="Times New Roman"/>
+                <w:sz w:val="20"/>
+              </w:rPr>
+              <w:t>G</w:t>
+            </w:r>
+            <w:r>
+              <w:rPr>
+                <w:rFonts w:ascii="Times New Roman" w:hAnsi="Times New Roman"/>
+                <w:spacing w:val="2"/>
+                <w:sz w:val="20"/>
+              </w:rPr>
+              <w:t>R</w:t>
+            </w:r>
+            <w:r>
+              <w:rPr>
+                <w:rFonts w:ascii="Times New Roman" w:hAnsi="Times New Roman"/>
+                <w:spacing w:val="4"/>
+                <w:sz w:val="20"/>
+              </w:rPr>
+              <w:t>A</w:t>
+            </w:r>
+            <w:r>
+              <w:rPr>
+                <w:rFonts w:ascii="Times New Roman" w:hAnsi="Times New Roman"/>
+                <w:spacing w:val="-5"/>
+                <w:sz w:val="20"/>
+              </w:rPr>
+              <w:t>N</w:t>
+            </w:r>
+            <w:r>
+              <w:rPr>
+                <w:rFonts w:ascii="Times New Roman" w:hAnsi="Times New Roman"/>
+                <w:spacing w:val="5"/>
+                <w:sz w:val="20"/>
+              </w:rPr>
+              <w:t>T</w:t>
+            </w:r>
+            <w:r>
+              <w:rPr>
+                <w:rFonts w:ascii="Times New Roman" w:hAnsi="Times New Roman"/>
+                <w:spacing w:val="-1"/>
+                <w:sz w:val="20"/>
+              </w:rPr>
+              <w:t>E</w:t>
+            </w:r>
+            <w:r>
+              <w:rPr>
+                <w:rFonts w:ascii="Times New Roman" w:hAnsi="Times New Roman"/>
+                <w:sz w:val="20"/>
+              </w:rPr>
+              <w:t>D</w:t>
             </w:r>
           </w:p>
         </w:tc>
@@ -2188,16 +1612,14 @@
       </w:tblPr>
       <w:tblGrid>
         <w:gridCol w:w="478"/>
-        <w:gridCol w:w="28"/>
-        <w:gridCol w:w="8014"/>
-        <w:gridCol w:w="160"/>
+        <w:gridCol w:w="8202"/>
         <w:gridCol w:w="2300"/>
       </w:tblGrid>
       <w:tr>
         <w:tc>
           <w:tcPr>
             <w:tcW w:w="10980" w:type="dxa"/>
-            <w:gridSpan w:val="5"/>
+            <w:gridSpan w:val="3"/>
             <w:shd w:val="pct12" w:color="auto" w:fill="auto"/>
           </w:tcPr>
           <w:p>
@@ -2213,7 +1635,15 @@
                 <w:b/>
                 <w:sz w:val="20"/>
               </w:rPr>
-              <w:t>REPORT OF THE EXECUTIVE POLICY COMMITTEE dated January 20, 2016</w:t>
+              <w:t xml:space="preserve">REPORT OF THE EXECUTIVE POLICY COMMITTEE dated </w:t>
+            </w:r>
+            <w:r>
+              <w:rPr>
+                <w:rFonts w:ascii="Times New Roman" w:hAnsi="Times New Roman"/>
+                <w:b/>
+                <w:sz w:val="20"/>
+              </w:rPr>
+              <w:t>January 13, 2016</w:t>
             </w:r>
           </w:p>
         </w:tc>
@@ -2235,9 +1665,562 @@
             </w:pPr>
             <w:r>
               <w:rPr>
-                <w:rFonts w:ascii="Times New Roman" w:hAnsi="Times New Roman"/>
+                <w:sz w:val="20"/>
+                <w:lang w:val="en-CA"/>
+              </w:rPr>
+              <w:t>1.</w:t>
+            </w:r>
+          </w:p>
+        </w:tc>
+        <w:tc>
+          <w:tcPr>
+            <w:tcW w:w="8202" w:type="dxa"/>
+          </w:tcPr>
+          <w:p>
+            <w:pPr>
+              <w:rPr>
+                <w:rFonts w:ascii="Times New Roman" w:hAnsi="Times New Roman"/>
+                <w:sz w:val="20"/>
+              </w:rPr>
+            </w:pPr>
+            <w:r>
+              <w:rPr>
+                <w:sz w:val="20"/>
+                <w:lang w:val="en-CA"/>
+              </w:rPr>
+              <w:t xml:space="preserve">Opening – </w:t>
+            </w:r>
+            <w:r>
+              <w:rPr>
                 <w:bCs/>
                 <w:sz w:val="20"/>
+              </w:rPr>
+              <w:t xml:space="preserve">Northwest Corner of </w:t>
+            </w:r>
+            <w:proofErr w:type="spellStart"/>
+            <w:r>
+              <w:rPr>
+                <w:bCs/>
+                <w:sz w:val="20"/>
+              </w:rPr>
+              <w:t>Whytewold</w:t>
+            </w:r>
+            <w:proofErr w:type="spellEnd"/>
+            <w:r>
+              <w:rPr>
+                <w:bCs/>
+                <w:sz w:val="20"/>
+              </w:rPr>
+              <w:t xml:space="preserve"> Road and Ness Avenue – DAO 8/2015</w:t>
+            </w:r>
+          </w:p>
+        </w:tc>
+        <w:tc>
+          <w:tcPr>
+            <w:tcW w:w="2300" w:type="dxa"/>
+          </w:tcPr>
+          <w:p>
+            <w:pPr>
+              <w:spacing w:before="60" w:after="60"/>
+              <w:jc w:val="center"/>
+              <w:rPr>
+                <w:rFonts w:ascii="Times New Roman" w:hAnsi="Times New Roman"/>
+                <w:sz w:val="20"/>
+              </w:rPr>
+            </w:pPr>
+            <w:r>
+              <w:rPr>
+                <w:rFonts w:ascii="Times New Roman" w:hAnsi="Times New Roman"/>
+                <w:sz w:val="20"/>
+              </w:rPr>
+              <w:t>ADOPTED</w:t>
+            </w:r>
+          </w:p>
+        </w:tc>
+      </w:tr>
+      <w:tr>
+        <w:tc>
+          <w:tcPr>
+            <w:tcW w:w="478" w:type="dxa"/>
+          </w:tcPr>
+          <w:p>
+            <w:pPr>
+              <w:spacing w:before="60" w:after="60"/>
+              <w:rPr>
+                <w:rFonts w:ascii="Times New Roman" w:hAnsi="Times New Roman"/>
+                <w:bCs/>
+                <w:sz w:val="20"/>
+                <w:lang w:val="en-CA"/>
+              </w:rPr>
+            </w:pPr>
+            <w:r>
+              <w:rPr>
+                <w:bCs/>
+                <w:sz w:val="20"/>
+              </w:rPr>
+              <w:t>2.</w:t>
+            </w:r>
+          </w:p>
+        </w:tc>
+        <w:tc>
+          <w:tcPr>
+            <w:tcW w:w="8202" w:type="dxa"/>
+          </w:tcPr>
+          <w:p>
+            <w:pPr>
+              <w:rPr>
+                <w:rFonts w:ascii="Times New Roman" w:hAnsi="Times New Roman"/>
+                <w:sz w:val="20"/>
+              </w:rPr>
+            </w:pPr>
+            <w:r>
+              <w:rPr>
+                <w:rFonts w:eastAsia="Calibri"/>
+                <w:sz w:val="20"/>
+              </w:rPr>
+              <w:t xml:space="preserve">Agreement to Allow Communication of City Employee Vaccination Information with Manitoba Health Electronic Records </w:t>
+            </w:r>
+          </w:p>
+        </w:tc>
+        <w:tc>
+          <w:tcPr>
+            <w:tcW w:w="2300" w:type="dxa"/>
+          </w:tcPr>
+          <w:p>
+            <w:pPr>
+              <w:spacing w:before="60" w:after="60"/>
+              <w:jc w:val="center"/>
+              <w:rPr>
+                <w:rFonts w:ascii="Times New Roman" w:hAnsi="Times New Roman"/>
+                <w:sz w:val="20"/>
+              </w:rPr>
+            </w:pPr>
+            <w:r>
+              <w:rPr>
+                <w:rFonts w:ascii="Times New Roman" w:hAnsi="Times New Roman"/>
+                <w:sz w:val="20"/>
+              </w:rPr>
+              <w:t>ADOPTED</w:t>
+            </w:r>
+          </w:p>
+        </w:tc>
+      </w:tr>
+      <w:tr>
+        <w:tc>
+          <w:tcPr>
+            <w:tcW w:w="478" w:type="dxa"/>
+          </w:tcPr>
+          <w:p>
+            <w:pPr>
+              <w:spacing w:before="60" w:after="60"/>
+              <w:rPr>
+                <w:rFonts w:ascii="Times New Roman" w:hAnsi="Times New Roman"/>
+                <w:bCs/>
+                <w:sz w:val="20"/>
+                <w:lang w:val="en-CA"/>
+              </w:rPr>
+            </w:pPr>
+            <w:r>
+              <w:rPr>
+                <w:sz w:val="20"/>
+                <w:lang w:val="en-CA"/>
+              </w:rPr>
+              <w:t>3.</w:t>
+            </w:r>
+          </w:p>
+        </w:tc>
+        <w:tc>
+          <w:tcPr>
+            <w:tcW w:w="8202" w:type="dxa"/>
+          </w:tcPr>
+          <w:p>
+            <w:pPr>
+              <w:rPr>
+                <w:rFonts w:ascii="Times New Roman" w:hAnsi="Times New Roman"/>
+                <w:sz w:val="20"/>
+              </w:rPr>
+            </w:pPr>
+            <w:r>
+              <w:rPr>
+                <w:bCs/>
+                <w:sz w:val="20"/>
+              </w:rPr>
+              <w:t>Gateway Recreation Centre Inc. – Loan Guarantee Request</w:t>
+            </w:r>
+          </w:p>
+        </w:tc>
+        <w:tc>
+          <w:tcPr>
+            <w:tcW w:w="2300" w:type="dxa"/>
+          </w:tcPr>
+          <w:p>
+            <w:pPr>
+              <w:spacing w:before="60" w:after="60"/>
+              <w:jc w:val="center"/>
+              <w:rPr>
+                <w:rFonts w:ascii="Times New Roman" w:hAnsi="Times New Roman"/>
+                <w:sz w:val="20"/>
+              </w:rPr>
+            </w:pPr>
+            <w:r>
+              <w:rPr>
+                <w:rFonts w:ascii="Times New Roman" w:hAnsi="Times New Roman"/>
+                <w:sz w:val="20"/>
+              </w:rPr>
+              <w:t>ADOPTED</w:t>
+            </w:r>
+          </w:p>
+        </w:tc>
+      </w:tr>
+      <w:tr>
+        <w:tc>
+          <w:tcPr>
+            <w:tcW w:w="478" w:type="dxa"/>
+          </w:tcPr>
+          <w:p>
+            <w:pPr>
+              <w:spacing w:before="60" w:after="60"/>
+              <w:rPr>
+                <w:rFonts w:ascii="Times New Roman" w:hAnsi="Times New Roman"/>
+                <w:bCs/>
+                <w:sz w:val="20"/>
+                <w:lang w:val="en-CA"/>
+              </w:rPr>
+            </w:pPr>
+            <w:r>
+              <w:rPr>
+                <w:bCs/>
+                <w:sz w:val="20"/>
+              </w:rPr>
+              <w:t>4.</w:t>
+            </w:r>
+          </w:p>
+        </w:tc>
+        <w:tc>
+          <w:tcPr>
+            <w:tcW w:w="8202" w:type="dxa"/>
+          </w:tcPr>
+          <w:p>
+            <w:pPr>
+              <w:rPr>
+                <w:rFonts w:ascii="Times New Roman" w:hAnsi="Times New Roman"/>
+                <w:sz w:val="20"/>
+              </w:rPr>
+            </w:pPr>
+            <w:r>
+              <w:rPr>
+                <w:bCs/>
+                <w:sz w:val="20"/>
+              </w:rPr>
+              <w:t>S</w:t>
+            </w:r>
+            <w:r>
+              <w:rPr>
+                <w:rFonts w:eastAsia="Calibri"/>
+                <w:sz w:val="20"/>
+              </w:rPr>
+              <w:t>ingle Source Negotiation of Contract for the Extended Warranty Repair and  Maintenance of On-line Street Parking Revenue Control System</w:t>
+            </w:r>
+          </w:p>
+        </w:tc>
+        <w:tc>
+          <w:tcPr>
+            <w:tcW w:w="2300" w:type="dxa"/>
+          </w:tcPr>
+          <w:p>
+            <w:pPr>
+              <w:spacing w:before="60" w:after="60"/>
+              <w:jc w:val="center"/>
+              <w:rPr>
+                <w:rFonts w:ascii="Times New Roman" w:hAnsi="Times New Roman"/>
+                <w:sz w:val="20"/>
+              </w:rPr>
+            </w:pPr>
+            <w:r>
+              <w:rPr>
+                <w:rFonts w:ascii="Times New Roman" w:hAnsi="Times New Roman"/>
+                <w:sz w:val="20"/>
+              </w:rPr>
+              <w:t>ADOPTED</w:t>
+            </w:r>
+          </w:p>
+        </w:tc>
+      </w:tr>
+      <w:tr>
+        <w:tc>
+          <w:tcPr>
+            <w:tcW w:w="478" w:type="dxa"/>
+          </w:tcPr>
+          <w:p>
+            <w:pPr>
+              <w:spacing w:before="60" w:after="60"/>
+              <w:rPr>
+                <w:rFonts w:ascii="Times New Roman" w:hAnsi="Times New Roman"/>
+                <w:bCs/>
+                <w:sz w:val="20"/>
+                <w:lang w:val="en-CA"/>
+              </w:rPr>
+            </w:pPr>
+            <w:r>
+              <w:rPr>
+                <w:bCs/>
+                <w:sz w:val="20"/>
+              </w:rPr>
+              <w:t>5.</w:t>
+            </w:r>
+          </w:p>
+        </w:tc>
+        <w:tc>
+          <w:tcPr>
+            <w:tcW w:w="8202" w:type="dxa"/>
+          </w:tcPr>
+          <w:p>
+            <w:pPr>
+              <w:rPr>
+                <w:rFonts w:ascii="Times New Roman" w:hAnsi="Times New Roman"/>
+                <w:sz w:val="20"/>
+              </w:rPr>
+            </w:pPr>
+            <w:r>
+              <w:rPr>
+                <w:bCs/>
+                <w:sz w:val="20"/>
+              </w:rPr>
+              <w:t xml:space="preserve">Memorandum of Understanding between the Royal Canadian Mounted Police and the City of Winnipeg - Manitoba Integrated High Risk Offender Unit </w:t>
+            </w:r>
+          </w:p>
+        </w:tc>
+        <w:tc>
+          <w:tcPr>
+            <w:tcW w:w="2300" w:type="dxa"/>
+          </w:tcPr>
+          <w:p>
+            <w:pPr>
+              <w:spacing w:before="60" w:after="60"/>
+              <w:jc w:val="center"/>
+              <w:rPr>
+                <w:rFonts w:ascii="Times New Roman" w:hAnsi="Times New Roman"/>
+                <w:sz w:val="20"/>
+              </w:rPr>
+            </w:pPr>
+            <w:r>
+              <w:rPr>
+                <w:rFonts w:ascii="Times New Roman" w:hAnsi="Times New Roman"/>
+                <w:sz w:val="20"/>
+              </w:rPr>
+              <w:t>ADOPTED</w:t>
+            </w:r>
+          </w:p>
+        </w:tc>
+      </w:tr>
+      <w:tr>
+        <w:tc>
+          <w:tcPr>
+            <w:tcW w:w="478" w:type="dxa"/>
+          </w:tcPr>
+          <w:p>
+            <w:pPr>
+              <w:spacing w:before="60" w:after="60"/>
+              <w:rPr>
+                <w:rFonts w:ascii="Times New Roman" w:hAnsi="Times New Roman"/>
+                <w:bCs/>
+                <w:sz w:val="20"/>
+                <w:lang w:val="en-CA"/>
+              </w:rPr>
+            </w:pPr>
+            <w:r>
+              <w:rPr>
+                <w:bCs/>
+                <w:sz w:val="20"/>
+              </w:rPr>
+              <w:t>6.</w:t>
+            </w:r>
+          </w:p>
+        </w:tc>
+        <w:tc>
+          <w:tcPr>
+            <w:tcW w:w="8202" w:type="dxa"/>
+          </w:tcPr>
+          <w:p>
+            <w:pPr>
+              <w:rPr>
+                <w:rFonts w:ascii="Times New Roman" w:hAnsi="Times New Roman"/>
+                <w:sz w:val="20"/>
+              </w:rPr>
+            </w:pPr>
+            <w:r>
+              <w:rPr>
+                <w:bCs/>
+                <w:sz w:val="20"/>
+              </w:rPr>
+              <w:t>Extension of the Memorandum of Understanding between the Government of Manitoba Sheriff Services and the Winnipeg Police Service – Warrant Diversion</w:t>
+            </w:r>
+          </w:p>
+        </w:tc>
+        <w:tc>
+          <w:tcPr>
+            <w:tcW w:w="2300" w:type="dxa"/>
+          </w:tcPr>
+          <w:p>
+            <w:pPr>
+              <w:spacing w:before="60" w:after="60"/>
+              <w:jc w:val="center"/>
+              <w:rPr>
+                <w:rFonts w:ascii="Times New Roman" w:hAnsi="Times New Roman"/>
+                <w:sz w:val="20"/>
+              </w:rPr>
+            </w:pPr>
+            <w:r>
+              <w:rPr>
+                <w:rFonts w:ascii="Times New Roman" w:hAnsi="Times New Roman"/>
+                <w:sz w:val="20"/>
+              </w:rPr>
+              <w:t>ADOPTED</w:t>
+            </w:r>
+          </w:p>
+        </w:tc>
+      </w:tr>
+      <w:tr>
+        <w:tc>
+          <w:tcPr>
+            <w:tcW w:w="478" w:type="dxa"/>
+          </w:tcPr>
+          <w:p>
+            <w:pPr>
+              <w:spacing w:before="60" w:after="60"/>
+              <w:rPr>
+                <w:rFonts w:ascii="Times New Roman" w:hAnsi="Times New Roman"/>
+                <w:bCs/>
+                <w:sz w:val="20"/>
+                <w:lang w:val="en-CA"/>
+              </w:rPr>
+            </w:pPr>
+            <w:r>
+              <w:rPr>
+                <w:bCs/>
+                <w:sz w:val="20"/>
+              </w:rPr>
+              <w:t xml:space="preserve">7. </w:t>
+            </w:r>
+          </w:p>
+        </w:tc>
+        <w:tc>
+          <w:tcPr>
+            <w:tcW w:w="8202" w:type="dxa"/>
+          </w:tcPr>
+          <w:p>
+            <w:pPr>
+              <w:rPr>
+                <w:rFonts w:ascii="Times New Roman" w:hAnsi="Times New Roman"/>
+                <w:sz w:val="20"/>
+              </w:rPr>
+            </w:pPr>
+            <w:r>
+              <w:rPr>
+                <w:bCs/>
+                <w:sz w:val="20"/>
+              </w:rPr>
+              <w:t xml:space="preserve">Agreement between the Government of Manitoba and The City of Winnipeg – </w:t>
+            </w:r>
+            <w:r>
+              <w:rPr>
+                <w:bCs/>
+                <w:sz w:val="20"/>
+                <w:lang w:val="en-GB"/>
+              </w:rPr>
+              <w:t>Winnipeg Police Service Court Unit</w:t>
+            </w:r>
+          </w:p>
+        </w:tc>
+        <w:tc>
+          <w:tcPr>
+            <w:tcW w:w="2300" w:type="dxa"/>
+          </w:tcPr>
+          <w:p>
+            <w:pPr>
+              <w:spacing w:before="60" w:after="60"/>
+              <w:jc w:val="center"/>
+              <w:rPr>
+                <w:rFonts w:ascii="Times New Roman" w:hAnsi="Times New Roman"/>
+                <w:sz w:val="20"/>
+              </w:rPr>
+            </w:pPr>
+            <w:r>
+              <w:rPr>
+                <w:rFonts w:ascii="Times New Roman" w:hAnsi="Times New Roman"/>
+                <w:sz w:val="20"/>
+              </w:rPr>
+              <w:t>ADOPTED</w:t>
+            </w:r>
+          </w:p>
+        </w:tc>
+      </w:tr>
+    </w:tbl>
+    <w:p>
+      <w:pPr>
+        <w:rPr>
+          <w:rFonts w:ascii="Times New Roman" w:hAnsi="Times New Roman"/>
+        </w:rPr>
+      </w:pPr>
+    </w:p>
+    <w:tbl>
+      <w:tblPr>
+        <w:tblStyle w:val="TableGrid"/>
+        <w:tblW w:w="0" w:type="auto"/>
+        <w:tblInd w:w="18" w:type="dxa"/>
+        <w:tblLayout w:type="fixed"/>
+        <w:tblLook w:val="04A0" w:firstRow="1" w:lastRow="0" w:firstColumn="1" w:lastColumn="0" w:noHBand="0" w:noVBand="1"/>
+      </w:tblPr>
+      <w:tblGrid>
+        <w:gridCol w:w="478"/>
+        <w:gridCol w:w="8202"/>
+        <w:gridCol w:w="2300"/>
+      </w:tblGrid>
+      <w:tr>
+        <w:tc>
+          <w:tcPr>
+            <w:tcW w:w="10980" w:type="dxa"/>
+            <w:gridSpan w:val="3"/>
+            <w:shd w:val="pct12" w:color="auto" w:fill="auto"/>
+          </w:tcPr>
+          <w:p>
+            <w:pPr>
+              <w:spacing w:before="120" w:after="120"/>
+              <w:rPr>
+                <w:rFonts w:ascii="Times New Roman" w:hAnsi="Times New Roman"/>
+              </w:rPr>
+            </w:pPr>
+            <w:r>
+              <w:rPr>
+                <w:rFonts w:ascii="Times New Roman" w:hAnsi="Times New Roman"/>
+                <w:b/>
+                <w:sz w:val="20"/>
+              </w:rPr>
+              <w:t>REPORT OF THE EXECUTIVE POLICY COMMITTEE dated January 20, 2016</w:t>
+            </w:r>
+          </w:p>
+        </w:tc>
+      </w:tr>
+      <w:tr>
+        <w:tc>
+          <w:tcPr>
+            <w:tcW w:w="478" w:type="dxa"/>
+          </w:tcPr>
+          <w:p>
+            <w:pPr>
+              <w:spacing w:before="60" w:after="60"/>
+              <w:rPr>
+                <w:rFonts w:ascii="Times New Roman" w:hAnsi="Times New Roman"/>
+                <w:bCs/>
+                <w:sz w:val="20"/>
+                <w:lang w:val="en-CA"/>
+              </w:rPr>
+            </w:pPr>
+            <w:r>
+              <w:rPr>
+                <w:rFonts w:ascii="Times New Roman" w:hAnsi="Times New Roman"/>
+                <w:bCs/>
+                <w:sz w:val="20"/>
                 <w:lang w:val="en-CA"/>
               </w:rPr>
               <w:t>1</w:t>
@@ -2247,7 +2230,6 @@
         <w:tc>
           <w:tcPr>
             <w:tcW w:w="8202" w:type="dxa"/>
-            <w:gridSpan w:val="3"/>
           </w:tcPr>
           <w:p>
             <w:pPr>
@@ -2360,7 +2342,6 @@
         <w:tc>
           <w:tcPr>
             <w:tcW w:w="8202" w:type="dxa"/>
-            <w:gridSpan w:val="3"/>
           </w:tcPr>
           <w:p>
             <w:pPr>
@@ -2442,7 +2423,6 @@
         <w:tc>
           <w:tcPr>
             <w:tcW w:w="8202" w:type="dxa"/>
-            <w:gridSpan w:val="3"/>
           </w:tcPr>
           <w:p>
             <w:pPr>
@@ -2524,7 +2504,6 @@
         <w:tc>
           <w:tcPr>
             <w:tcW w:w="8202" w:type="dxa"/>
-            <w:gridSpan w:val="3"/>
           </w:tcPr>
           <w:p>
             <w:pPr>
@@ -2606,7 +2585,6 @@
         <w:tc>
           <w:tcPr>
             <w:tcW w:w="8202" w:type="dxa"/>
-            <w:gridSpan w:val="3"/>
           </w:tcPr>
           <w:p>
             <w:pPr>
@@ -2704,7 +2682,6 @@
         <w:tc>
           <w:tcPr>
             <w:tcW w:w="8202" w:type="dxa"/>
-            <w:gridSpan w:val="3"/>
           </w:tcPr>
           <w:p>
             <w:pPr>
@@ -2732,6 +2709,8 @@
                 <w:sz w:val="20"/>
               </w:rPr>
             </w:pPr>
+            <w:bookmarkStart w:id="1" w:name="_GoBack"/>
+            <w:bookmarkEnd w:id="1"/>
           </w:p>
         </w:tc>
         <w:tc>
@@ -2786,7 +2765,6 @@
         <w:tc>
           <w:tcPr>
             <w:tcW w:w="8202" w:type="dxa"/>
-            <w:gridSpan w:val="3"/>
           </w:tcPr>
           <w:p>
             <w:pPr>
@@ -2869,7 +2847,6 @@
         <w:tc>
           <w:tcPr>
             <w:tcW w:w="8202" w:type="dxa"/>
-            <w:gridSpan w:val="3"/>
           </w:tcPr>
           <w:p>
             <w:pPr>
@@ -2964,7 +2941,6 @@
         <w:tc>
           <w:tcPr>
             <w:tcW w:w="8202" w:type="dxa"/>
-            <w:gridSpan w:val="3"/>
           </w:tcPr>
           <w:p>
             <w:pPr>
@@ -3053,7 +3029,6 @@
         <w:tc>
           <w:tcPr>
             <w:tcW w:w="8202" w:type="dxa"/>
-            <w:gridSpan w:val="3"/>
           </w:tcPr>
           <w:p>
             <w:pPr>
@@ -3182,11 +3157,26 @@
           </w:p>
         </w:tc>
       </w:tr>
+    </w:tbl>
+    <w:p/>
+    <w:tbl>
+      <w:tblPr>
+        <w:tblStyle w:val="TableGrid"/>
+        <w:tblW w:w="0" w:type="auto"/>
+        <w:tblInd w:w="18" w:type="dxa"/>
+        <w:tblLayout w:type="fixed"/>
+        <w:tblLook w:val="04A0" w:firstRow="1" w:lastRow="0" w:firstColumn="1" w:lastColumn="0" w:noHBand="0" w:noVBand="1"/>
+      </w:tblPr>
+      <w:tblGrid>
+        <w:gridCol w:w="506"/>
+        <w:gridCol w:w="8014"/>
+        <w:gridCol w:w="2460"/>
+      </w:tblGrid>
       <w:tr>
         <w:tc>
           <w:tcPr>
             <w:tcW w:w="10980" w:type="dxa"/>
-            <w:gridSpan w:val="5"/>
+            <w:gridSpan w:val="3"/>
             <w:shd w:val="pct12" w:color="auto" w:fill="auto"/>
           </w:tcPr>
           <w:p>
@@ -3220,7 +3210,6 @@
         <w:tc>
           <w:tcPr>
             <w:tcW w:w="506" w:type="dxa"/>
-            <w:gridSpan w:val="2"/>
           </w:tcPr>
           <w:p>
             <w:pPr>
@@ -3268,7 +3257,6 @@
         <w:tc>
           <w:tcPr>
             <w:tcW w:w="2460" w:type="dxa"/>
-            <w:gridSpan w:val="2"/>
           </w:tcPr>
           <w:p>
             <w:pPr>
@@ -3293,7 +3281,6 @@
         <w:tc>
           <w:tcPr>
             <w:tcW w:w="506" w:type="dxa"/>
-            <w:gridSpan w:val="2"/>
           </w:tcPr>
           <w:p>
             <w:pPr>
@@ -3336,7 +3323,6 @@
         <w:tc>
           <w:tcPr>
             <w:tcW w:w="2460" w:type="dxa"/>
-            <w:gridSpan w:val="2"/>
           </w:tcPr>
           <w:p>
             <w:pPr>
@@ -3361,7 +3347,6 @@
         <w:tc>
           <w:tcPr>
             <w:tcW w:w="506" w:type="dxa"/>
-            <w:gridSpan w:val="2"/>
           </w:tcPr>
           <w:p>
             <w:pPr>
@@ -3408,7 +3393,6 @@
         <w:tc>
           <w:tcPr>
             <w:tcW w:w="2460" w:type="dxa"/>
-            <w:gridSpan w:val="2"/>
           </w:tcPr>
           <w:p>
             <w:pPr>
@@ -5676,8 +5660,8 @@
                 <w:sz w:val="20"/>
               </w:rPr>
             </w:pPr>
-            <w:bookmarkStart w:id="1" w:name="Motions"/>
-            <w:bookmarkEnd w:id="1"/>
+            <w:bookmarkStart w:id="2" w:name="Motions"/>
+            <w:bookmarkEnd w:id="2"/>
             <w:r>
               <w:rPr>
                 <w:rFonts w:ascii="Times New Roman" w:hAnsi="Times New Roman"/>
@@ -8457,8 +8441,8 @@
               </w:rPr>
               <w:br w:type="page"/>
             </w:r>
-            <w:bookmarkStart w:id="2" w:name="Bylaws"/>
-            <w:bookmarkEnd w:id="2"/>
+            <w:bookmarkStart w:id="3" w:name="Bylaws"/>
+            <w:bookmarkEnd w:id="3"/>
             <w:r>
               <w:rPr>
                 <w:rFonts w:ascii="Times New Roman" w:hAnsi="Times New Roman"/>
@@ -10150,8 +10134,8 @@
           <w:rFonts w:ascii="Times New Roman" w:hAnsi="Times New Roman"/>
         </w:rPr>
       </w:pPr>
-      <w:bookmarkStart w:id="3" w:name="RecordedVotes"/>
-      <w:bookmarkEnd w:id="3"/>
+      <w:bookmarkStart w:id="4" w:name="RecordedVotes"/>
+      <w:bookmarkEnd w:id="4"/>
       <w:r>
         <w:rPr>
           <w:rFonts w:ascii="Times New Roman" w:hAnsi="Times New Roman"/>
@@ -15125,8 +15109,6 @@
                 <w:sz w:val="20"/>
               </w:rPr>
             </w:pPr>
-            <w:bookmarkStart w:id="4" w:name="_GoBack"/>
-            <w:bookmarkEnd w:id="4"/>
             <w:r>
               <w:rPr>
                 <w:rFonts w:ascii="Times New Roman" w:hAnsi="Times New Roman"/>

</xml_diff>